<commit_message>
Revert "Update Business Question.docx"
This reverts commit 292be5b76d351def3d3f0d695aee5c783097678f.
</commit_message>
<xml_diff>
--- a/documents/Business Question.docx
+++ b/documents/Business Question.docx
@@ -415,6 +415,8 @@
         <w:lastRenderedPageBreak/>
         <w:t xml:space="preserve">BQ3: </w:t>
       </w:r>
+      <w:bookmarkStart w:id="0" w:name="_GoBack"/>
+      <w:bookmarkEnd w:id="0"/>
       <w:r>
         <w:rPr>
           <w:rFonts w:ascii="Tahoma" w:hAnsi="Tahoma" w:cs="Tahoma"/>
@@ -429,30 +431,29 @@
     <w:p>
       <w:pPr>
         <w:pStyle w:val="ListParagraph"/>
-        <w:ind w:left="851"/>
-        <w:rPr>
-          <w:rFonts w:ascii="Tahoma" w:hAnsi="Tahoma" w:cs="Tahoma"/>
-          <w:color w:val="222222"/>
-          <w:sz w:val="24"/>
-          <w:szCs w:val="24"/>
-          <w:shd w:val="clear" w:color="auto" w:fill="FFFFFF"/>
-        </w:rPr>
-      </w:pPr>
-      <w:r>
-        <w:rPr>
+        <w:ind w:left="142"/>
+        <w:rPr>
+          <w:rFonts w:ascii="Tahoma" w:hAnsi="Tahoma" w:cs="Tahoma"/>
+          <w:color w:val="222222"/>
+          <w:sz w:val="24"/>
+          <w:szCs w:val="24"/>
+          <w:shd w:val="clear" w:color="auto" w:fill="FFFFFF"/>
+        </w:rPr>
+      </w:pPr>
+      <w:r>
+        <w:rPr>
+          <w:rFonts w:ascii="Tahoma" w:hAnsi="Tahoma" w:cs="Tahoma"/>
           <w:noProof/>
-        </w:rPr>
-        <w:t xml:space="preserve"> </w:t>
-      </w:r>
-      <w:r>
-        <w:rPr>
-          <w:noProof/>
+          <w:color w:val="222222"/>
+          <w:sz w:val="24"/>
+          <w:szCs w:val="24"/>
+          <w:shd w:val="clear" w:color="auto" w:fill="FFFFFF"/>
         </w:rPr>
         <w:drawing>
-          <wp:inline distT="0" distB="0" distL="0" distR="0" wp14:anchorId="3B9F4660" wp14:editId="1A8E79F5">
-            <wp:extent cx="4801166" cy="3108960"/>
-            <wp:effectExtent l="0" t="0" r="0" b="0"/>
-            <wp:docPr id="5" name="Picture 5"/>
+          <wp:inline distT="0" distB="0" distL="0" distR="0" wp14:anchorId="4EB165C2" wp14:editId="288DDF97">
+            <wp:extent cx="3185436" cy="3726503"/>
+            <wp:effectExtent l="0" t="0" r="0" b="7620"/>
+            <wp:docPr id="4" name="Picture 4" descr="A screenshot of a cell phone&#10;&#10;Description automatically generated"/>
             <wp:cNvGraphicFramePr>
               <a:graphicFrameLocks xmlns:a="http://schemas.openxmlformats.org/drawingml/2006/main" noChangeAspect="1"/>
             </wp:cNvGraphicFramePr>
@@ -460,11 +461,17 @@
               <a:graphicData uri="http://schemas.openxmlformats.org/drawingml/2006/picture">
                 <pic:pic xmlns:pic="http://schemas.openxmlformats.org/drawingml/2006/picture">
                   <pic:nvPicPr>
-                    <pic:cNvPr id="1" name=""/>
+                    <pic:cNvPr id="4" name="DIM_VENUE.png"/>
                     <pic:cNvPicPr/>
                   </pic:nvPicPr>
                   <pic:blipFill>
-                    <a:blip r:embed="rId7"/>
+                    <a:blip r:embed="rId7">
+                      <a:extLst>
+                        <a:ext uri="{28A0092B-C50C-407E-A947-70E740481C1C}">
+                          <a14:useLocalDpi xmlns:a14="http://schemas.microsoft.com/office/drawing/2010/main" val="0"/>
+                        </a:ext>
+                      </a:extLst>
+                    </a:blip>
                     <a:stretch>
                       <a:fillRect/>
                     </a:stretch>
@@ -472,7 +479,7 @@
                   <pic:spPr>
                     <a:xfrm>
                       <a:off x="0" y="0"/>
-                      <a:ext cx="4807342" cy="3112959"/>
+                      <a:ext cx="3185436" cy="3726503"/>
                     </a:xfrm>
                     <a:prstGeom prst="rect">
                       <a:avLst/>
@@ -484,95 +491,21 @@
           </wp:inline>
         </w:drawing>
       </w:r>
-    </w:p>
-    <w:p>
-      <w:pPr>
-        <w:pStyle w:val="ListParagraph"/>
-        <w:rPr>
-          <w:rFonts w:ascii="Tahoma" w:hAnsi="Tahoma" w:cs="Tahoma"/>
-          <w:color w:val="222222"/>
-          <w:sz w:val="24"/>
-          <w:szCs w:val="24"/>
-          <w:shd w:val="clear" w:color="auto" w:fill="FFFFFF"/>
-        </w:rPr>
-      </w:pPr>
-    </w:p>
-    <w:p>
-      <w:pPr>
-        <w:pStyle w:val="ListParagraph"/>
-        <w:numPr>
-          <w:ilvl w:val="0"/>
-          <w:numId w:val="1"/>
-        </w:numPr>
-        <w:rPr>
-          <w:rFonts w:ascii="Tahoma" w:hAnsi="Tahoma" w:cs="Tahoma"/>
-          <w:color w:val="222222"/>
-          <w:sz w:val="24"/>
-          <w:szCs w:val="24"/>
-          <w:shd w:val="clear" w:color="auto" w:fill="FFFFFF"/>
-        </w:rPr>
-      </w:pPr>
-      <w:r>
-        <w:rPr>
-          <w:rFonts w:ascii="Tahoma" w:hAnsi="Tahoma" w:cs="Tahoma"/>
-          <w:color w:val="222222"/>
-          <w:sz w:val="24"/>
-          <w:szCs w:val="24"/>
-          <w:shd w:val="clear" w:color="auto" w:fill="FFFFFF"/>
-        </w:rPr>
-        <w:t>BQ4:</w:t>
-      </w:r>
-      <w:r>
-        <w:rPr>
-          <w:rFonts w:ascii="Arial" w:hAnsi="Arial" w:cs="Arial"/>
-          <w:color w:val="222222"/>
-          <w:shd w:val="clear" w:color="auto" w:fill="FFFFFF"/>
+      <w:r>
+        <w:rPr>
+          <w:noProof/>
         </w:rPr>
         <w:t xml:space="preserve"> </w:t>
       </w:r>
       <w:r>
         <w:rPr>
-          <w:rFonts w:ascii="Tahoma" w:hAnsi="Tahoma" w:cs="Tahoma"/>
-          <w:color w:val="222222"/>
-          <w:sz w:val="24"/>
-          <w:szCs w:val="24"/>
-          <w:shd w:val="clear" w:color="auto" w:fill="FFFFFF"/>
-        </w:rPr>
-        <w:t>Provide a monthly analysis of the number of live music events in the UK starting at different hours of the day between Mar 2019 and Feb 2020</w:t>
-      </w:r>
-    </w:p>
-    <w:p>
-      <w:pPr>
-        <w:rPr>
-          <w:rFonts w:ascii="Tahoma" w:hAnsi="Tahoma" w:cs="Tahoma"/>
-          <w:color w:val="222222"/>
-          <w:sz w:val="24"/>
-          <w:szCs w:val="24"/>
-          <w:shd w:val="clear" w:color="auto" w:fill="FFFFFF"/>
-        </w:rPr>
-      </w:pPr>
-    </w:p>
-    <w:p>
-      <w:pPr>
-        <w:ind w:left="851"/>
-        <w:rPr>
-          <w:rFonts w:ascii="Tahoma" w:hAnsi="Tahoma" w:cs="Tahoma"/>
-          <w:color w:val="222222"/>
-          <w:sz w:val="24"/>
-          <w:szCs w:val="24"/>
-          <w:shd w:val="clear" w:color="auto" w:fill="FFFFFF"/>
-        </w:rPr>
-      </w:pPr>
-      <w:bookmarkStart w:id="0" w:name="_GoBack"/>
-      <w:r>
-        <w:rPr>
           <w:noProof/>
         </w:rPr>
         <w:drawing>
-          <wp:inline distT="0" distB="0" distL="0" distR="0" wp14:anchorId="2F194DD3" wp14:editId="25F259D1">
-            <wp:extent cx="4446888" cy="3329940"/>
-            <wp:effectExtent l="0" t="0" r="0" b="3810"/>
-            <wp:docPr id="7" name="Picture 7"/>
+          <wp:inline distT="0" distB="0" distL="0" distR="0" wp14:anchorId="3B9F4660" wp14:editId="1A8E79F5">
+            <wp:extent cx="4801166" cy="3108960"/>
+            <wp:effectExtent l="0" t="0" r="0" b="0"/>
+            <wp:docPr id="5" name="Picture 5"/>
             <wp:cNvGraphicFramePr>
               <a:graphicFrameLocks xmlns:a="http://schemas.openxmlformats.org/drawingml/2006/main" noChangeAspect="1"/>
             </wp:cNvGraphicFramePr>
@@ -592,7 +525,7 @@
                   <pic:spPr>
                     <a:xfrm>
                       <a:off x="0" y="0"/>
-                      <a:ext cx="4452888" cy="3334433"/>
+                      <a:ext cx="4807342" cy="3112959"/>
                     </a:xfrm>
                     <a:prstGeom prst="rect">
                       <a:avLst/>
@@ -604,10 +537,10 @@
           </wp:inline>
         </w:drawing>
       </w:r>
-      <w:bookmarkEnd w:id="0"/>
     </w:p>
     <w:p>
       <w:pPr>
+        <w:pStyle w:val="ListParagraph"/>
         <w:rPr>
           <w:rFonts w:ascii="Tahoma" w:hAnsi="Tahoma" w:cs="Tahoma"/>
           <w:color w:val="222222"/>
@@ -640,7 +573,6 @@
           <w:szCs w:val="24"/>
           <w:shd w:val="clear" w:color="auto" w:fill="FFFFFF"/>
         </w:rPr>
-        <w:lastRenderedPageBreak/>
         <w:t>BQ</w:t>
       </w:r>
       <w:r>
@@ -686,6 +618,7 @@
         <w:rPr>
           <w:noProof/>
         </w:rPr>
+        <w:lastRenderedPageBreak/>
         <w:drawing>
           <wp:inline distT="0" distB="0" distL="0" distR="0" wp14:anchorId="6749EDDB" wp14:editId="1D57BC22">
             <wp:extent cx="6432337" cy="4059382"/>

</xml_diff>